<commit_message>
Changed implementation to abstract classes from interfaces
</commit_message>
<xml_diff>
--- a/Summer-2-2021/665/Assignments/assignment1-1.docx
+++ b/Summer-2-2021/665/Assignments/assignment1-1.docx
@@ -1,6 +1,6 @@
 
 <file path=word/document.xml><?xml version="1.0" encoding="utf-8"?>
-<w:document xmlns:wpc="http://schemas.microsoft.com/office/word/2010/wordprocessingCanvas" xmlns:cx="http://schemas.microsoft.com/office/drawing/2014/chartex" xmlns:cx1="http://schemas.microsoft.com/office/drawing/2015/9/8/chartex" xmlns:cx2="http://schemas.microsoft.com/office/drawing/2015/10/21/chartex" xmlns:cx3="http://schemas.microsoft.com/office/drawing/2016/5/9/chartex" xmlns:cx4="http://schemas.microsoft.com/office/drawing/2016/5/10/chartex" xmlns:cx5="http://schemas.microsoft.com/office/drawing/2016/5/11/chartex" xmlns:cx6="http://schemas.microsoft.com/office/drawing/2016/5/12/chartex" xmlns:cx7="http://schemas.microsoft.com/office/drawing/2016/5/13/chartex" xmlns:cx8="http://schemas.microsoft.com/office/drawing/2016/5/14/chartex" xmlns:mc="http://schemas.openxmlformats.org/markup-compatibility/2006" xmlns:aink="http://schemas.microsoft.com/office/drawing/2016/ink" xmlns:am3d="http://schemas.microsoft.com/office/drawing/2017/model3d" xmlns:o="urn:schemas-microsoft-com:office:office" xmlns:r="http://schemas.openxmlformats.org/officeDocument/2006/relationships" xmlns:m="http://schemas.openxmlformats.org/officeDocument/2006/math" xmlns:v="urn:schemas-microsoft-com:vml" xmlns:wp14="http://schemas.microsoft.com/office/word/2010/wordprocessingDrawing" xmlns:wp="http://schemas.openxmlformats.org/drawingml/2006/wordprocessingDrawing" xmlns:w10="urn:schemas-microsoft-com:office:word" xmlns:w="http://schemas.openxmlformats.org/wordprocessingml/2006/main" xmlns:w14="http://schemas.microsoft.com/office/word/2010/wordml" xmlns:w15="http://schemas.microsoft.com/office/word/2012/wordml" xmlns:w16cex="http://schemas.microsoft.com/office/word/2018/wordml/cex" xmlns:w16cid="http://schemas.microsoft.com/office/word/2016/wordml/cid" xmlns:w16="http://schemas.microsoft.com/office/word/2018/wordml" xmlns:w16sdtdh="http://schemas.microsoft.com/office/word/2020/wordml/sdtdatahash" xmlns:w16se="http://schemas.microsoft.com/office/word/2015/wordml/symex" xmlns:wpg="http://schemas.microsoft.com/office/word/2010/wordprocessingGroup" xmlns:wpi="http://schemas.microsoft.com/office/word/2010/wordprocessingInk" xmlns:wne="http://schemas.microsoft.com/office/word/2006/wordml" xmlns:wps="http://schemas.microsoft.com/office/word/2010/wordprocessingShape" mc:Ignorable="w14 w15 w16se w16cid w16 w16cex w16sdtdh wp14">
+<w:document xmlns:wpc="http://schemas.microsoft.com/office/word/2010/wordprocessingCanvas" xmlns:cx="http://schemas.microsoft.com/office/drawing/2014/chartex" xmlns:cx1="http://schemas.microsoft.com/office/drawing/2015/9/8/chartex" xmlns:cx2="http://schemas.microsoft.com/office/drawing/2015/10/21/chartex" xmlns:cx3="http://schemas.microsoft.com/office/drawing/2016/5/9/chartex" xmlns:cx4="http://schemas.microsoft.com/office/drawing/2016/5/10/chartex" xmlns:cx5="http://schemas.microsoft.com/office/drawing/2016/5/11/chartex" xmlns:cx6="http://schemas.microsoft.com/office/drawing/2016/5/12/chartex" xmlns:cx7="http://schemas.microsoft.com/office/drawing/2016/5/13/chartex" xmlns:cx8="http://schemas.microsoft.com/office/drawing/2016/5/14/chartex" xmlns:mc="http://schemas.openxmlformats.org/markup-compatibility/2006" xmlns:aink="http://schemas.microsoft.com/office/drawing/2016/ink" xmlns:am3d="http://schemas.microsoft.com/office/drawing/2017/model3d" xmlns:o="urn:schemas-microsoft-com:office:office" xmlns:r="http://schemas.openxmlformats.org/officeDocument/2006/relationships" xmlns:m="http://schemas.openxmlformats.org/officeDocument/2006/math" xmlns:v="urn:schemas-microsoft-com:vml" xmlns:wp14="http://schemas.microsoft.com/office/word/2010/wordprocessingDrawing" xmlns:wp="http://schemas.openxmlformats.org/drawingml/2006/wordprocessingDrawing" xmlns:w10="urn:schemas-microsoft-com:office:word" xmlns:w="http://schemas.openxmlformats.org/wordprocessingml/2006/main" xmlns:w14="http://schemas.microsoft.com/office/word/2010/wordml" xmlns:w15="http://schemas.microsoft.com/office/word/2012/wordml" xmlns:w16cex="http://schemas.microsoft.com/office/word/2018/wordml/cex" xmlns:w16cid="http://schemas.microsoft.com/office/word/2016/wordml/cid" xmlns:w16="http://schemas.microsoft.com/office/word/2018/wordml" xmlns:w16se="http://schemas.microsoft.com/office/word/2015/wordml/symex" xmlns:wpg="http://schemas.microsoft.com/office/word/2010/wordprocessingGroup" xmlns:wpi="http://schemas.microsoft.com/office/word/2010/wordprocessingInk" xmlns:wne="http://schemas.microsoft.com/office/word/2006/wordml" xmlns:wps="http://schemas.microsoft.com/office/word/2010/wordprocessingShape" mc:Ignorable="w14 w15 w16se w16cid w16 w16cex wp14">
   <w:body>
     <w:p>
       <w:r>
@@ -56,19 +56,26 @@
         <w:t xml:space="preserve"> </w:t>
       </w:r>
       <w:r>
-        <w:t>an interface for drinks as well as "condiments" so that it is easy to add or remove new types of drinks, like soda or juice</w:t>
+        <w:t>an abstract class for drinks as well as "condiments" so that it is easy to add or remove new types of drinks, like soda or juice</w:t>
       </w:r>
       <w:r>
         <w:t xml:space="preserve"> </w:t>
       </w:r>
       <w:r>
-        <w:t>as well as ice or artificial sweeteners. These new additions would simply be realizations that implement the drink interface.</w:t>
-      </w:r>
-    </w:p>
-    <w:p>
-      <w:pPr>
-        <w:jc w:val="both"/>
-      </w:pPr>
+        <w:t xml:space="preserve">as well as ice or artificial sweeteners. These new additions would simply be added through </w:t>
+      </w:r>
+      <w:r>
+        <w:t>inheritance</w:t>
+      </w:r>
+      <w:r>
+        <w:t xml:space="preserve"> that are subclasses</w:t>
+      </w:r>
+      <w:r>
+        <w:t xml:space="preserve"> </w:t>
+      </w:r>
+      <w:r>
+        <w:t>of the drink abstract class.</w:t>
+      </w:r>
     </w:p>
     <w:p>
       <w:pPr>
@@ -87,16 +94,7 @@
           <w:sz w:val="28"/>
           <w:szCs w:val="28"/>
         </w:rPr>
-        <w:t xml:space="preserve">Simplicity and </w:t>
-      </w:r>
-      <w:r>
-        <w:rPr>
-          <w:b/>
-          <w:bCs/>
-          <w:sz w:val="28"/>
-          <w:szCs w:val="28"/>
-        </w:rPr>
-        <w:t>Understandability</w:t>
+        <w:t>Simplicity and Understandability</w:t>
       </w:r>
     </w:p>
     <w:p>
@@ -110,13 +108,20 @@
         <w:t xml:space="preserve"> </w:t>
       </w:r>
       <w:r>
-        <w:t>that it was not cluttered, easy for developers to read, and simple enough to understand.</w:t>
-      </w:r>
-    </w:p>
-    <w:p>
-      <w:pPr>
-        <w:jc w:val="both"/>
-      </w:pPr>
+        <w:t>that it was not cluttered, easy for developers to read, and simple enough to understand. The abstract class and all the</w:t>
+      </w:r>
+      <w:r>
+        <w:t xml:space="preserve"> </w:t>
+      </w:r>
+      <w:r>
+        <w:t>inheritance should separate everything in such a way that it will be easy to navigate and understand everything</w:t>
+      </w:r>
+      <w:r>
+        <w:t>’</w:t>
+      </w:r>
+      <w:r>
+        <w:t>s purpose.</w:t>
+      </w:r>
     </w:p>
     <w:p>
       <w:pPr>
@@ -143,13 +148,8 @@
         <w:jc w:val="both"/>
       </w:pPr>
       <w:r>
-        <w:t>I wanted to use a condiments and drink interface so that there was limited duplication and that any unique aspects for coffee vs tea or milk vs sugar would simply be limited to their individual realizations of their classes.</w:t>
-      </w:r>
-    </w:p>
-    <w:p>
-      <w:pPr>
-        <w:jc w:val="both"/>
-      </w:pPr>
+        <w:t>I wanted to use a condiments and drink interface so that there was limited duplication and that any unique aspects for coffee vs tea or milk vs sugar would simply be limited to their individual inheritances of their classes.</w:t>
+      </w:r>
     </w:p>
     <w:p>
       <w:pPr>
@@ -176,7 +176,7 @@
         <w:jc w:val="both"/>
       </w:pPr>
       <w:r>
-        <w:t>I utilized realization while using a drink interface, and the machine itself will be "composed" of all the possible options</w:t>
+        <w:t>I utilized inheritance while using a drink abstract class, and the machine itself will be "composed" of all the possible options</w:t>
       </w:r>
       <w:r>
         <w:t xml:space="preserve"> </w:t>
@@ -196,11 +196,6 @@
       <w:r>
         <w:t>so that it was easily readable and understandable.</w:t>
       </w:r>
-    </w:p>
-    <w:p>
-      <w:pPr>
-        <w:jc w:val="both"/>
-      </w:pPr>
     </w:p>
     <w:p>
       <w:pPr>
@@ -227,35 +222,13 @@
         <w:jc w:val="both"/>
       </w:pPr>
       <w:r>
-        <w:t xml:space="preserve">I will have several packages: </w:t>
-      </w:r>
-      <w:proofErr w:type="gramStart"/>
-      <w:r>
-        <w:t>beverage(</w:t>
-      </w:r>
-      <w:proofErr w:type="gramEnd"/>
-      <w:r>
-        <w:t xml:space="preserve">for the drink and condiment interfaces and all implementations) and machine (for the </w:t>
-      </w:r>
-      <w:proofErr w:type="spellStart"/>
-      <w:r>
-        <w:t>DrinkMachine</w:t>
-      </w:r>
-      <w:proofErr w:type="spellEnd"/>
-      <w:r>
-        <w:t xml:space="preserve"> class). The interfaces and realizations will be implemented as described above with associated prices,</w:t>
+        <w:t>I will have several packages: beverage(for the drink and condiment abstract class and all implementations) and machine (for the DrinkMachine class). The abstract classes and implementations will be implemented as described above with associated prices,</w:t>
       </w:r>
       <w:r>
         <w:t xml:space="preserve"> </w:t>
       </w:r>
       <w:r>
-        <w:t xml:space="preserve">max </w:t>
-      </w:r>
-      <w:r>
-        <w:t>quantities</w:t>
-      </w:r>
-      <w:r>
-        <w:t xml:space="preserve"> for condiments, etc. The machine will run the entire program such as asking the user for their drink</w:t>
+        <w:t>max quantities for condiments, etc. The machine will run the entire program such as asking the user for their drink</w:t>
       </w:r>
       <w:r>
         <w:t xml:space="preserve"> </w:t>
@@ -275,7 +248,7 @@
 </file>
 
 <file path=word/styles.xml><?xml version="1.0" encoding="utf-8"?>
-<w:styles xmlns:mc="http://schemas.openxmlformats.org/markup-compatibility/2006" xmlns:r="http://schemas.openxmlformats.org/officeDocument/2006/relationships" xmlns:w="http://schemas.openxmlformats.org/wordprocessingml/2006/main" xmlns:w14="http://schemas.microsoft.com/office/word/2010/wordml" xmlns:w15="http://schemas.microsoft.com/office/word/2012/wordml" xmlns:w16cex="http://schemas.microsoft.com/office/word/2018/wordml/cex" xmlns:w16cid="http://schemas.microsoft.com/office/word/2016/wordml/cid" xmlns:w16="http://schemas.microsoft.com/office/word/2018/wordml" xmlns:w16sdtdh="http://schemas.microsoft.com/office/word/2020/wordml/sdtdatahash" xmlns:w16se="http://schemas.microsoft.com/office/word/2015/wordml/symex" mc:Ignorable="w14 w15 w16se w16cid w16 w16cex w16sdtdh">
+<w:styles xmlns:mc="http://schemas.openxmlformats.org/markup-compatibility/2006" xmlns:r="http://schemas.openxmlformats.org/officeDocument/2006/relationships" xmlns:w="http://schemas.openxmlformats.org/wordprocessingml/2006/main" xmlns:w14="http://schemas.microsoft.com/office/word/2010/wordml" xmlns:w15="http://schemas.microsoft.com/office/word/2012/wordml" xmlns:w16cex="http://schemas.microsoft.com/office/word/2018/wordml/cex" xmlns:w16cid="http://schemas.microsoft.com/office/word/2016/wordml/cid" xmlns:w16="http://schemas.microsoft.com/office/word/2018/wordml" xmlns:w16se="http://schemas.microsoft.com/office/word/2015/wordml/symex" mc:Ignorable="w14 w15 w16se w16cid w16 w16cex">
   <w:docDefaults>
     <w:rPrDefault>
       <w:rPr>
@@ -397,6 +370,7 @@
     <w:lsdException w:name="HTML Sample" w:semiHidden="1" w:unhideWhenUsed="1"/>
     <w:lsdException w:name="HTML Typewriter" w:semiHidden="1" w:unhideWhenUsed="1"/>
     <w:lsdException w:name="HTML Variable" w:semiHidden="1" w:unhideWhenUsed="1"/>
+    <w:lsdException w:name="Normal Table" w:semiHidden="1" w:unhideWhenUsed="1"/>
     <w:lsdException w:name="annotation subject" w:semiHidden="1" w:unhideWhenUsed="1"/>
     <w:lsdException w:name="No List" w:semiHidden="1" w:unhideWhenUsed="1"/>
     <w:lsdException w:name="Outline List 1" w:semiHidden="1" w:unhideWhenUsed="1"/>
@@ -443,8 +417,10 @@
     <w:lsdException w:name="Table Subtle 2" w:semiHidden="1" w:unhideWhenUsed="1"/>
     <w:lsdException w:name="Table Web 1" w:semiHidden="1" w:unhideWhenUsed="1"/>
     <w:lsdException w:name="Table Web 2" w:semiHidden="1" w:unhideWhenUsed="1"/>
+    <w:lsdException w:name="Table Web 3" w:semiHidden="1" w:unhideWhenUsed="1"/>
     <w:lsdException w:name="Balloon Text" w:semiHidden="1" w:unhideWhenUsed="1"/>
     <w:lsdException w:name="Table Grid" w:uiPriority="39"/>
+    <w:lsdException w:name="Table Theme" w:semiHidden="1" w:unhideWhenUsed="1"/>
     <w:lsdException w:name="Placeholder Text" w:semiHidden="1"/>
     <w:lsdException w:name="No Spacing" w:uiPriority="1" w:qFormat="1"/>
     <w:lsdException w:name="Light Shading" w:uiPriority="60"/>

</xml_diff>